<commit_message>
add some konwledge for everyday
</commit_message>
<xml_diff>
--- a/springcloud学习笔记.docx
+++ b/springcloud学习笔记.docx
@@ -8,6 +8,100 @@
         <w:rPr>
           <w:rFonts w:hint="eastAsia"/>
         </w:rPr>
+      </w:pPr>
+      <w:r>
+        <w:rPr>
+          <w:rFonts w:hint="eastAsia"/>
+        </w:rPr>
+        <w:t>组件</w:t>
+      </w:r>
+    </w:p>
+    <w:p>
+      <w:pPr>
+        <w:rPr>
+          <w:rFonts w:hint="eastAsia"/>
+        </w:rPr>
+      </w:pPr>
+      <w:r>
+        <w:rPr>
+          <w:b/>
+        </w:rPr>
+        <w:t>E</w:t>
+      </w:r>
+      <w:r>
+        <w:rPr>
+          <w:rFonts w:hint="eastAsia"/>
+          <w:b/>
+        </w:rPr>
+        <w:t>ureka</w:t>
+      </w:r>
+      <w:r>
+        <w:rPr>
+          <w:rFonts w:hint="eastAsia"/>
+        </w:rPr>
+        <w:t xml:space="preserve"> </w:t>
+      </w:r>
+      <w:r>
+        <w:rPr>
+          <w:rFonts w:hint="eastAsia"/>
+        </w:rPr>
+        <w:t>注册服务器</w:t>
+      </w:r>
+    </w:p>
+    <w:p>
+      <w:pPr>
+        <w:rPr>
+          <w:rFonts w:hint="eastAsia"/>
+        </w:rPr>
+      </w:pPr>
+      <w:r>
+        <w:rPr>
+          <w:b/>
+        </w:rPr>
+        <w:t>R</w:t>
+      </w:r>
+      <w:r>
+        <w:rPr>
+          <w:rFonts w:hint="eastAsia"/>
+          <w:b/>
+        </w:rPr>
+        <w:t>ibbon</w:t>
+      </w:r>
+      <w:r>
+        <w:rPr>
+          <w:rFonts w:hint="eastAsia"/>
+        </w:rPr>
+        <w:t xml:space="preserve"> </w:t>
+      </w:r>
+      <w:r>
+        <w:rPr>
+          <w:rFonts w:hint="eastAsia"/>
+        </w:rPr>
+        <w:t>负载均衡器，在客户端向注册器请求到服务列表后，客户端自行依据</w:t>
+      </w:r>
+      <w:r>
+        <w:rPr>
+          <w:rFonts w:hint="eastAsia"/>
+        </w:rPr>
+        <w:t>ribbon</w:t>
+      </w:r>
+      <w:r>
+        <w:rPr>
+          <w:rFonts w:hint="eastAsia"/>
+        </w:rPr>
+        <w:t>的均衡算法选择一个服务地址来调用。</w:t>
+      </w:r>
+    </w:p>
+    <w:p>
+      <w:pPr>
+        <w:rPr>
+          <w:rFonts w:hint="eastAsia"/>
+        </w:rPr>
+      </w:pPr>
+    </w:p>
+    <w:p>
+      <w:pPr>
+        <w:pStyle w:val="2"/>
       </w:pPr>
       <w:r>
         <w:t>E</w:t>
@@ -27,9 +121,6 @@
           <w:numId w:val="1"/>
         </w:numPr>
         <w:ind w:firstLineChars="0"/>
-        <w:rPr>
-          <w:rFonts w:hint="eastAsia"/>
-        </w:rPr>
       </w:pPr>
       <w:r>
         <w:rPr>
@@ -82,9 +173,6 @@
           <w:numId w:val="1"/>
         </w:numPr>
         <w:ind w:firstLineChars="0"/>
-        <w:rPr>
-          <w:rFonts w:hint="eastAsia"/>
-        </w:rPr>
       </w:pPr>
       <w:r>
         <w:rPr>
@@ -141,9 +229,6 @@
       <w:pPr>
         <w:pStyle w:val="a6"/>
         <w:ind w:left="360" w:firstLineChars="0" w:firstLine="0"/>
-        <w:rPr>
-          <w:rFonts w:hint="eastAsia"/>
-        </w:rPr>
       </w:pPr>
     </w:p>
     <w:p>
@@ -154,9 +239,6 @@
           <w:numId w:val="1"/>
         </w:numPr>
         <w:ind w:firstLineChars="0"/>
-        <w:rPr>
-          <w:rFonts w:hint="eastAsia"/>
-        </w:rPr>
       </w:pPr>
       <w:r>
         <w:rPr>
@@ -169,9 +251,6 @@
       <w:pPr>
         <w:pStyle w:val="a6"/>
         <w:ind w:left="360" w:firstLineChars="0" w:firstLine="0"/>
-        <w:rPr>
-          <w:rFonts w:hint="eastAsia"/>
-        </w:rPr>
       </w:pPr>
       <w:r>
         <w:t>org.springframework.context.ApplicationContextException: Unable to start web server; nested exception is org.springframework.boot.web.server.WebServerException: Unable to start embedded Tomcat</w:t>
@@ -181,9 +260,6 @@
       <w:pPr>
         <w:pStyle w:val="a6"/>
         <w:ind w:left="360" w:firstLineChars="0" w:firstLine="0"/>
-        <w:rPr>
-          <w:rFonts w:hint="eastAsia"/>
-        </w:rPr>
       </w:pPr>
       <w:r>
         <w:rPr>
@@ -197,7 +273,6 @@
         <w:pStyle w:val="a6"/>
         <w:ind w:left="360" w:firstLineChars="0" w:firstLine="0"/>
         <w:rPr>
-          <w:rFonts w:hint="eastAsia"/>
           <w:color w:val="FF0000"/>
         </w:rPr>
       </w:pPr>
@@ -213,7 +288,6 @@
         <w:pStyle w:val="a6"/>
         <w:ind w:left="360" w:firstLineChars="0" w:firstLine="0"/>
         <w:rPr>
-          <w:rFonts w:hint="eastAsia"/>
           <w:color w:val="FF0000"/>
         </w:rPr>
       </w:pPr>
@@ -228,7 +302,6 @@
     <w:p>
       <w:pPr>
         <w:rPr>
-          <w:rFonts w:hint="eastAsia"/>
           <w:color w:val="00B050"/>
         </w:rPr>
       </w:pPr>
@@ -292,7 +365,6 @@
     <w:p>
       <w:pPr>
         <w:rPr>
-          <w:rFonts w:hint="eastAsia"/>
           <w:color w:val="00B050"/>
         </w:rPr>
       </w:pPr>
@@ -421,7 +493,6 @@
     <w:p>
       <w:pPr>
         <w:rPr>
-          <w:rFonts w:hint="eastAsia"/>
           <w:color w:val="00B050"/>
         </w:rPr>
       </w:pPr>
@@ -434,9 +505,6 @@
           <w:numId w:val="1"/>
         </w:numPr>
         <w:ind w:firstLineChars="0"/>
-        <w:rPr>
-          <w:rFonts w:hint="eastAsia"/>
-        </w:rPr>
       </w:pPr>
       <w:r>
         <w:rPr>
@@ -449,9 +517,6 @@
       <w:pPr>
         <w:pStyle w:val="a6"/>
         <w:ind w:left="360" w:firstLineChars="0" w:firstLine="0"/>
-        <w:rPr>
-          <w:rFonts w:hint="eastAsia"/>
-        </w:rPr>
       </w:pPr>
       <w:r>
         <w:t>com.netflix.discovery.shared.transport.TransportException: Cannot execute request on any known server</w:t>
@@ -461,9 +526,6 @@
       <w:pPr>
         <w:pStyle w:val="a6"/>
         <w:ind w:left="360" w:firstLineChars="0" w:firstLine="0"/>
-        <w:rPr>
-          <w:rFonts w:hint="eastAsia"/>
-        </w:rPr>
       </w:pPr>
       <w:r>
         <w:rPr>
@@ -500,9 +562,6 @@
       <w:pPr>
         <w:pStyle w:val="a6"/>
         <w:ind w:left="360" w:firstLineChars="0" w:firstLine="0"/>
-        <w:rPr>
-          <w:rFonts w:hint="eastAsia"/>
-        </w:rPr>
       </w:pPr>
       <w:r>
         <w:rPr>
@@ -515,21 +574,31 @@
       <w:pPr>
         <w:pStyle w:val="a6"/>
         <w:ind w:left="360" w:firstLineChars="0" w:firstLine="0"/>
-        <w:rPr>
-          <w:rFonts w:ascii="Helvetica" w:hAnsi="Helvetica" w:cs="Helvetica" w:hint="eastAsia"/>
-          <w:color w:val="333333"/>
-          <w:sz w:val="27"/>
-          <w:szCs w:val="27"/>
-        </w:rPr>
-      </w:pPr>
-      <w:r>
         <w:rPr>
           <w:rFonts w:ascii="Helvetica" w:hAnsi="Helvetica" w:cs="Helvetica"/>
           <w:color w:val="333333"/>
           <w:sz w:val="27"/>
           <w:szCs w:val="27"/>
         </w:rPr>
-        <w:t>The combination of the two caches (client and server) and the heartbeats make a standalone Eureka server fairly resilient to failure, as long as there is some sort of monitor or elastic runtime (such as Cloud Foundry) keeping it alive. In standalone mode, you might prefer to switch off the client side behavior so that it does not keep trying and failing to reach its peers. The following example shows how to switch off the client-side behavior:</w:t>
+      </w:pPr>
+      <w:r>
+        <w:rPr>
+          <w:rFonts w:ascii="Helvetica" w:hAnsi="Helvetica" w:cs="Helvetica"/>
+          <w:color w:val="333333"/>
+          <w:sz w:val="27"/>
+          <w:szCs w:val="27"/>
+        </w:rPr>
+        <w:t xml:space="preserve">The combination of the two caches (client and server) and the heartbeats make a standalone Eureka server fairly resilient to failure, as long as there is some sort of monitor or elastic runtime (such as Cloud Foundry) keeping it alive. In standalone mode, you </w:t>
+      </w:r>
+      <w:r>
+        <w:rPr>
+          <w:rFonts w:ascii="Helvetica" w:hAnsi="Helvetica" w:cs="Helvetica"/>
+          <w:color w:val="333333"/>
+          <w:sz w:val="27"/>
+          <w:szCs w:val="27"/>
+        </w:rPr>
+        <w:lastRenderedPageBreak/>
+        <w:t>might prefer to switch off the client side behavior so that it does not keep trying and failing to reach its peers. The following example shows how to switch off the client-side behavior:</w:t>
       </w:r>
     </w:p>
     <w:p>
@@ -606,7 +675,6 @@
           <w:sz w:val="16"/>
           <w:szCs w:val="16"/>
         </w:rPr>
-        <w:lastRenderedPageBreak/>
         <w:t xml:space="preserve">  port: 8761</w:t>
       </w:r>
     </w:p>
@@ -849,7 +917,6 @@
         <w:pStyle w:val="a6"/>
         <w:ind w:left="360" w:firstLineChars="0" w:firstLine="0"/>
         <w:rPr>
-          <w:rFonts w:hint="eastAsia"/>
           <w:b/>
           <w:color w:val="00B050"/>
         </w:rPr>
@@ -919,9 +986,6 @@
           <w:numId w:val="1"/>
         </w:numPr>
         <w:ind w:firstLineChars="0"/>
-        <w:rPr>
-          <w:rFonts w:hint="eastAsia"/>
-        </w:rPr>
       </w:pPr>
       <w:r>
         <w:rPr>
@@ -934,9 +998,6 @@
       <w:pPr>
         <w:pStyle w:val="a6"/>
         <w:ind w:left="360" w:firstLineChars="0" w:firstLine="0"/>
-        <w:rPr>
-          <w:rFonts w:hint="eastAsia"/>
-        </w:rPr>
       </w:pPr>
       <w:r>
         <w:t>javax.xml.bind.JAXBException: Implementation of JAXB-API has not been found on module path or classpath.</w:t>
@@ -946,9 +1007,6 @@
       <w:pPr>
         <w:pStyle w:val="a6"/>
         <w:ind w:left="360" w:firstLineChars="0" w:firstLine="0"/>
-        <w:rPr>
-          <w:rFonts w:hint="eastAsia"/>
-        </w:rPr>
       </w:pPr>
       <w:r>
         <w:rPr>
@@ -961,9 +1019,6 @@
       <w:pPr>
         <w:pStyle w:val="a6"/>
         <w:ind w:left="360" w:firstLineChars="0" w:firstLine="0"/>
-        <w:rPr>
-          <w:rFonts w:hint="eastAsia"/>
-        </w:rPr>
       </w:pPr>
       <w:r>
         <w:t>Caused by: java.lang.ClassNotFoundException: com.sun.xml.internal.bind.v2.ContextFactory</w:t>
@@ -973,9 +1028,6 @@
       <w:pPr>
         <w:pStyle w:val="a6"/>
         <w:ind w:left="360" w:firstLineChars="0" w:firstLine="0"/>
-        <w:rPr>
-          <w:rFonts w:hint="eastAsia"/>
-        </w:rPr>
       </w:pPr>
       <w:r>
         <w:rPr>
@@ -988,9 +1040,6 @@
       <w:pPr>
         <w:pStyle w:val="a6"/>
         <w:ind w:left="360" w:firstLineChars="0" w:firstLine="0"/>
-        <w:rPr>
-          <w:rFonts w:hint="eastAsia"/>
-        </w:rPr>
       </w:pPr>
       <w:r>
         <w:rPr>
@@ -1031,9 +1080,6 @@
           <w:numId w:val="1"/>
         </w:numPr>
         <w:ind w:firstLineChars="0"/>
-        <w:rPr>
-          <w:rFonts w:hint="eastAsia"/>
-        </w:rPr>
       </w:pPr>
       <w:r>
         <w:rPr>
@@ -1058,9 +1104,6 @@
       <w:pPr>
         <w:pStyle w:val="a6"/>
         <w:ind w:left="360" w:firstLineChars="0" w:firstLine="0"/>
-        <w:rPr>
-          <w:rFonts w:hint="eastAsia"/>
-        </w:rPr>
       </w:pPr>
       <w:r>
         <w:t>javax.xml.bind.JAXBException: Implementation of JAXB-API has not been found on module path or classpath.</w:t>
@@ -1070,9 +1113,6 @@
       <w:pPr>
         <w:pStyle w:val="a6"/>
         <w:ind w:left="360" w:firstLineChars="0" w:firstLine="0"/>
-        <w:rPr>
-          <w:rFonts w:hint="eastAsia"/>
-        </w:rPr>
       </w:pPr>
       <w:r>
         <w:rPr>
@@ -1085,9 +1125,6 @@
       <w:pPr>
         <w:pStyle w:val="a6"/>
         <w:ind w:left="360" w:firstLineChars="0" w:firstLine="0"/>
-        <w:rPr>
-          <w:rFonts w:hint="eastAsia"/>
-        </w:rPr>
       </w:pPr>
       <w:r>
         <w:t>Caused by: java.lang.ClassNotFoundException: com.sun.xml.internal.bind.v2.ContextFactory</w:t>
@@ -1097,9 +1134,6 @@
       <w:pPr>
         <w:pStyle w:val="a6"/>
         <w:ind w:left="360" w:firstLineChars="0" w:firstLine="0"/>
-        <w:rPr>
-          <w:rFonts w:hint="eastAsia"/>
-        </w:rPr>
       </w:pPr>
       <w:r>
         <w:rPr>
@@ -1233,9 +1267,6 @@
       <w:pPr>
         <w:pStyle w:val="a6"/>
         <w:ind w:left="360" w:firstLineChars="0" w:firstLine="0"/>
-        <w:rPr>
-          <w:rFonts w:hint="eastAsia"/>
-        </w:rPr>
       </w:pPr>
     </w:p>
     <w:p>
@@ -1246,9 +1277,6 @@
           <w:numId w:val="1"/>
         </w:numPr>
         <w:ind w:firstLineChars="0"/>
-        <w:rPr>
-          <w:rFonts w:hint="eastAsia"/>
-        </w:rPr>
       </w:pPr>
       <w:r>
         <w:rPr>
@@ -1261,9 +1289,6 @@
       <w:pPr>
         <w:pStyle w:val="a6"/>
         <w:ind w:left="360" w:firstLineChars="0" w:firstLine="0"/>
-        <w:rPr>
-          <w:rFonts w:hint="eastAsia"/>
-        </w:rPr>
       </w:pPr>
       <w:r>
         <w:t>java.lang.NoClassDefFoundError: com/sun/xml/bind/v2/model/annotation/AnnotationReader</w:t>
@@ -1273,14 +1298,12 @@
       <w:pPr>
         <w:pStyle w:val="a6"/>
         <w:ind w:left="360" w:firstLineChars="0" w:firstLine="0"/>
-        <w:rPr>
-          <w:rFonts w:hint="eastAsia"/>
-        </w:rPr>
-      </w:pPr>
-      <w:r>
-        <w:rPr>
-          <w:rFonts w:hint="eastAsia"/>
-        </w:rPr>
+      </w:pPr>
+      <w:r>
+        <w:rPr>
+          <w:rFonts w:hint="eastAsia"/>
+        </w:rPr>
+        <w:lastRenderedPageBreak/>
         <w:t>。。。。。</w:t>
       </w:r>
     </w:p>
@@ -1288,9 +1311,6 @@
       <w:pPr>
         <w:pStyle w:val="a6"/>
         <w:ind w:left="360" w:firstLineChars="0" w:firstLine="0"/>
-        <w:rPr>
-          <w:rFonts w:hint="eastAsia"/>
-        </w:rPr>
       </w:pPr>
       <w:r>
         <w:t xml:space="preserve">Caused by: java.lang.ClassNotFoundException: </w:t>
@@ -1300,9 +1320,6 @@
       <w:pPr>
         <w:pStyle w:val="a6"/>
         <w:ind w:left="360" w:firstLineChars="0" w:firstLine="0"/>
-        <w:rPr>
-          <w:rFonts w:hint="eastAsia"/>
-        </w:rPr>
       </w:pPr>
       <w:r>
         <w:t>com.sun.xml.bind.v2.model.annotation.AnnotationReader</w:t>
@@ -1316,9 +1333,6 @@
           <w:numId w:val="1"/>
         </w:numPr>
         <w:ind w:firstLineChars="0"/>
-        <w:rPr>
-          <w:rFonts w:hint="eastAsia"/>
-        </w:rPr>
       </w:pPr>
       <w:r>
         <w:rPr>
@@ -1403,23 +1417,13 @@
       <w:pPr>
         <w:pStyle w:val="a6"/>
         <w:ind w:left="360" w:firstLineChars="0" w:firstLine="0"/>
-        <w:rPr>
-          <w:rFonts w:hint="eastAsia"/>
-        </w:rPr>
       </w:pPr>
       <w:hyperlink r:id="rId7" w:history="1">
         <w:r>
           <w:rPr>
             <w:rStyle w:val="a8"/>
           </w:rPr>
-          <w:t>https://stackoverflow.com/questions/52502189/java-11-package-javax-xml-bind-does-not-ex</w:t>
-        </w:r>
-        <w:r>
-          <w:rPr>
-            <w:rStyle w:val="a8"/>
-          </w:rPr>
-          <w:lastRenderedPageBreak/>
-          <w:t>ist</w:t>
+          <w:t>https://stackoverflow.com/questions/52502189/java-11-package-javax-xml-bind-does-not-exist</w:t>
         </w:r>
       </w:hyperlink>
     </w:p>
@@ -1427,9 +1431,6 @@
       <w:pPr>
         <w:pStyle w:val="a6"/>
         <w:ind w:left="360" w:firstLineChars="0" w:firstLine="0"/>
-        <w:rPr>
-          <w:rFonts w:hint="eastAsia"/>
-        </w:rPr>
       </w:pPr>
       <w:r>
         <w:rPr>
@@ -1487,9 +1488,6 @@
       <w:pPr>
         <w:pStyle w:val="a6"/>
         <w:ind w:left="360" w:firstLineChars="0" w:firstLine="0"/>
-        <w:rPr>
-          <w:rFonts w:hint="eastAsia"/>
-        </w:rPr>
       </w:pPr>
       <w:r>
         <w:t>&lt;/dependency&gt;</w:t>
@@ -1503,9 +1501,6 @@
           <w:numId w:val="1"/>
         </w:numPr>
         <w:ind w:firstLineChars="0"/>
-        <w:rPr>
-          <w:rFonts w:hint="eastAsia"/>
-        </w:rPr>
       </w:pPr>
       <w:r>
         <w:rPr>
@@ -1518,9 +1513,6 @@
       <w:pPr>
         <w:pStyle w:val="a6"/>
         <w:ind w:left="360" w:firstLineChars="0" w:firstLine="0"/>
-        <w:rPr>
-          <w:rFonts w:hint="eastAsia"/>
-        </w:rPr>
       </w:pPr>
       <w:r>
         <w:t>Caused by: java.lang.ClassNotFoundException: javax.activation.DataHandler</w:t>
@@ -1530,9 +1522,6 @@
       <w:pPr>
         <w:pStyle w:val="a6"/>
         <w:ind w:left="360" w:firstLineChars="0" w:firstLine="0"/>
-        <w:rPr>
-          <w:rFonts w:hint="eastAsia"/>
-        </w:rPr>
       </w:pPr>
       <w:r>
         <w:rPr>
@@ -1545,9 +1534,6 @@
       <w:pPr>
         <w:pStyle w:val="a6"/>
         <w:ind w:left="360" w:firstLineChars="0" w:firstLine="0"/>
-        <w:rPr>
-          <w:rFonts w:hint="eastAsia"/>
-        </w:rPr>
       </w:pPr>
     </w:p>
     <w:p>
@@ -1558,9 +1544,6 @@
           <w:numId w:val="1"/>
         </w:numPr>
         <w:ind w:firstLineChars="0"/>
-        <w:rPr>
-          <w:rFonts w:hint="eastAsia"/>
-        </w:rPr>
       </w:pPr>
       <w:r>
         <w:rPr>
@@ -1577,9 +1560,6 @@
           <w:numId w:val="1"/>
         </w:numPr>
         <w:ind w:firstLineChars="0"/>
-        <w:rPr>
-          <w:rFonts w:hint="eastAsia"/>
-        </w:rPr>
       </w:pPr>
       <w:r>
         <w:rPr>
@@ -1664,9 +1644,6 @@
       <w:pPr>
         <w:pStyle w:val="a6"/>
         <w:ind w:left="360" w:firstLineChars="0" w:firstLine="0"/>
-        <w:rPr>
-          <w:rFonts w:hint="eastAsia"/>
-        </w:rPr>
       </w:pPr>
       <w:r>
         <w:rPr>
@@ -1760,9 +1737,6 @@
       <w:pPr>
         <w:pStyle w:val="a6"/>
         <w:ind w:left="360" w:firstLineChars="0" w:firstLine="0"/>
-        <w:rPr>
-          <w:rFonts w:hint="eastAsia"/>
-        </w:rPr>
       </w:pPr>
       <w:r>
         <w:rPr>
@@ -2064,6 +2038,7 @@
           <w:sz w:val="27"/>
           <w:szCs w:val="27"/>
         </w:rPr>
+        <w:lastRenderedPageBreak/>
         <w:t>#    register-with-eureka: false</w:t>
       </w:r>
       <w:r>
@@ -2118,15 +2093,6 @@
           <w:szCs w:val="27"/>
         </w:rPr>
         <w:br/>
-      </w:r>
-      <w:r>
-        <w:rPr>
-          <w:rFonts w:hint="eastAsia"/>
-          <w:color w:val="A9B7C6"/>
-          <w:sz w:val="27"/>
-          <w:szCs w:val="27"/>
-        </w:rPr>
-        <w:lastRenderedPageBreak/>
         <w:t xml:space="preserve">      </w:t>
       </w:r>
       <w:r>
@@ -2285,18 +2251,12 @@
       <w:pPr>
         <w:pStyle w:val="a6"/>
         <w:ind w:left="360" w:firstLineChars="0" w:firstLine="0"/>
-        <w:rPr>
-          <w:rFonts w:hint="eastAsia"/>
-        </w:rPr>
-      </w:pPr>
-    </w:p>
-    <w:p>
-      <w:pPr>
-        <w:pStyle w:val="a6"/>
-        <w:ind w:left="360" w:firstLineChars="0" w:firstLine="0"/>
-        <w:rPr>
-          <w:rFonts w:hint="eastAsia"/>
-        </w:rPr>
+      </w:pPr>
+    </w:p>
+    <w:p>
+      <w:pPr>
+        <w:pStyle w:val="a6"/>
+        <w:ind w:left="360" w:firstLineChars="0" w:firstLine="0"/>
       </w:pPr>
       <w:r>
         <w:rPr>
@@ -2354,9 +2314,6 @@
       <w:pPr>
         <w:pStyle w:val="a6"/>
         <w:ind w:left="360" w:firstLineChars="0" w:firstLine="0"/>
-        <w:rPr>
-          <w:rFonts w:hint="eastAsia"/>
-        </w:rPr>
       </w:pPr>
     </w:p>
     <w:p>
@@ -2367,9 +2324,6 @@
           <w:numId w:val="1"/>
         </w:numPr>
         <w:ind w:firstLineChars="0"/>
-        <w:rPr>
-          <w:rFonts w:hint="eastAsia"/>
-        </w:rPr>
       </w:pPr>
     </w:p>
     <w:p/>
@@ -2674,6 +2628,7 @@
   <w:style w:type="paragraph" w:default="1" w:styleId="a">
     <w:name w:val="Normal"/>
     <w:qFormat/>
+    <w:rsid w:val="003257E9"/>
     <w:pPr>
       <w:widowControl w:val="0"/>
       <w:jc w:val="both"/>

</xml_diff>